<commit_message>
docs: Se actualizan requerimientos funcionales
</commit_message>
<xml_diff>
--- a/1-Analisis/4-Requerimientos_F_Y_NF/Requerimientos Funcionales y No Funcionales.docx
+++ b/1-Analisis/4-Requerimientos_F_Y_NF/Requerimientos Funcionales y No Funcionales.docx
@@ -1564,7 +1564,7 @@
                 <w:sz w:val="20"/>
                 <w:szCs w:val="20"/>
               </w:rPr>
-              <w:t>Comunicarse con entrenadores.</w:t>
+              <w:t xml:space="preserve">Inicio de sesión </w:t>
             </w:r>
           </w:p>
         </w:tc>
@@ -1628,6 +1628,23 @@
           </w:tcPr>
           <w:p>
             <w:pPr>
+              <w:spacing w:line="250" w:lineRule="auto"/>
+              <w:ind w:left="220" w:right="100"/>
+              <w:rPr>
+                <w:sz w:val="20"/>
+                <w:szCs w:val="20"/>
+              </w:rPr>
+            </w:pPr>
+            <w:r>
+              <w:rPr>
+                <w:sz w:val="20"/>
+                <w:szCs w:val="20"/>
+              </w:rPr>
+              <w:t>Tendrá una serie de formularios que después de rellenar los campos, si todo es correcto podrá ingresar al aplicativo.</w:t>
+            </w:r>
+          </w:p>
+          <w:p>
+            <w:pPr>
               <w:spacing w:line="249" w:lineRule="auto"/>
               <w:ind w:left="220"/>
               <w:rPr>
@@ -1635,13 +1652,6 @@
                 <w:szCs w:val="20"/>
               </w:rPr>
             </w:pPr>
-            <w:r>
-              <w:rPr>
-                <w:sz w:val="20"/>
-                <w:szCs w:val="20"/>
-              </w:rPr>
-              <w:t>El usuario podrá ingresar a una plataforma donde podrá comunicarse tanto con entrenadores como con usuarios.</w:t>
-            </w:r>
           </w:p>
         </w:tc>
       </w:tr>
@@ -1735,7 +1745,7 @@
                 <w:sz w:val="20"/>
                 <w:szCs w:val="20"/>
               </w:rPr>
-              <w:t>Después de insertar determinada serie de pasos como ingreso de tarjeta para pago, tendrá acceso a los beneficios de ser un cliente.</w:t>
+              <w:t>El usuario tendrán un inicio de sesión para que vean información sobre el Gym dependiendo de su rol</w:t>
             </w:r>
           </w:p>
         </w:tc>
@@ -1925,7 +1935,7 @@
       </w:tr>
       <w:tr>
         <w:trPr>
-          <w:trHeight w:val="609"/>
+          <w:trHeight w:val="20"/>
         </w:trPr>
         <w:tc>
           <w:tcPr>
@@ -2102,7 +2112,7 @@
       </w:tr>
       <w:tr>
         <w:trPr>
-          <w:trHeight w:val="880"/>
+          <w:trHeight w:val="452"/>
         </w:trPr>
         <w:tc>
           <w:tcPr>
@@ -2190,7 +2200,7 @@
                 <w:sz w:val="20"/>
                 <w:szCs w:val="20"/>
               </w:rPr>
-              <w:t>Informar sobre horarios.</w:t>
+              <w:t>Registro</w:t>
             </w:r>
           </w:p>
         </w:tc>
@@ -2255,34 +2265,18 @@
           <w:p>
             <w:pPr>
               <w:spacing w:line="250" w:lineRule="auto"/>
-              <w:ind w:left="220" w:right="920"/>
-              <w:rPr>
-                <w:sz w:val="20"/>
-                <w:szCs w:val="20"/>
-              </w:rPr>
-            </w:pPr>
-            <w:r>
-              <w:rPr>
-                <w:sz w:val="20"/>
-                <w:szCs w:val="20"/>
-              </w:rPr>
-              <w:t xml:space="preserve">El sistema informará </w:t>
-            </w:r>
-            <w:proofErr w:type="spellStart"/>
-            <w:r>
-              <w:rPr>
-                <w:sz w:val="20"/>
-                <w:szCs w:val="20"/>
-              </w:rPr>
-              <w:t>cuales</w:t>
-            </w:r>
-            <w:proofErr w:type="spellEnd"/>
-            <w:r>
-              <w:rPr>
-                <w:sz w:val="20"/>
-                <w:szCs w:val="20"/>
-              </w:rPr>
-              <w:t xml:space="preserve"> son sus horarios de rutinas y asistencia.</w:t>
+              <w:ind w:right="920"/>
+              <w:rPr>
+                <w:sz w:val="20"/>
+                <w:szCs w:val="20"/>
+              </w:rPr>
+            </w:pPr>
+            <w:r>
+              <w:rPr>
+                <w:sz w:val="20"/>
+                <w:szCs w:val="20"/>
+              </w:rPr>
+              <w:t xml:space="preserve"> Tendrá una serie de formularios en donde tendrá que ingresar su información personal y luego podrá acceder.</w:t>
             </w:r>
           </w:p>
         </w:tc>
@@ -2378,7 +2372,7 @@
                 <w:sz w:val="20"/>
                 <w:szCs w:val="20"/>
               </w:rPr>
-              <w:t>Todos los usuarios registrados recibirán una serie de correos o mensajes donde se les informará de sus horarios.</w:t>
+              <w:t>Los usuarios podrán registrarse para poder acceder al aplicativo</w:t>
             </w:r>
           </w:p>
         </w:tc>
@@ -3316,7 +3310,6 @@
           <w:sz w:val="20"/>
           <w:szCs w:val="20"/>
         </w:rPr>
-        <w:lastRenderedPageBreak/>
         <w:t xml:space="preserve"> </w:t>
       </w:r>
     </w:p>
@@ -4248,7 +4241,7 @@
                 <w:sz w:val="20"/>
                 <w:szCs w:val="20"/>
               </w:rPr>
-              <w:t>Información sobre el estado.</w:t>
+              <w:t>Agregar información</w:t>
             </w:r>
           </w:p>
         </w:tc>
@@ -4324,7 +4317,7 @@
                 <w:sz w:val="20"/>
                 <w:szCs w:val="20"/>
               </w:rPr>
-              <w:t>El usuario tendrá los datos de su estado físico desde la plataforma.</w:t>
+              <w:t>En administrador tendrá distintas paginas donde podrá agregar información.</w:t>
             </w:r>
           </w:p>
         </w:tc>
@@ -4420,7 +4413,7 @@
                 <w:sz w:val="20"/>
                 <w:szCs w:val="20"/>
               </w:rPr>
-              <w:t>Mediante la información del desempeño del usuario su estado físico se medirá y el usuario será informado sobre esto.</w:t>
+              <w:t>Si el administrador quiere agregar información, podrá agregarlo dependiendo la información que sea, por ejemplo podrá agregar nuevas rutinas si lo desea.</w:t>
             </w:r>
           </w:p>
         </w:tc>
@@ -4883,7 +4876,7 @@
                 <w:sz w:val="20"/>
                 <w:szCs w:val="20"/>
               </w:rPr>
-              <w:t>Configurar sus rutinas.</w:t>
+              <w:t>Recuperar contraseña</w:t>
             </w:r>
           </w:p>
         </w:tc>
@@ -4959,7 +4952,21 @@
                 <w:sz w:val="20"/>
                 <w:szCs w:val="20"/>
               </w:rPr>
-              <w:t>El usuario podrá configurar sus rutinas dependiendo de su tiempo..</w:t>
+              <w:t>Tendrá un espacio donde podrá</w:t>
+            </w:r>
+            <w:r>
+              <w:rPr>
+                <w:sz w:val="20"/>
+                <w:szCs w:val="20"/>
+              </w:rPr>
+              <w:t xml:space="preserve"> recuperar su contraseña si la perdió u olvid</w:t>
+            </w:r>
+            <w:r>
+              <w:rPr>
+                <w:sz w:val="20"/>
+                <w:szCs w:val="20"/>
+              </w:rPr>
+              <w:t>o.</w:t>
             </w:r>
           </w:p>
         </w:tc>
@@ -5035,7 +5042,28 @@
                 <w:sz w:val="20"/>
                 <w:szCs w:val="20"/>
               </w:rPr>
-              <w:t>El usuario tendrá una opción y en esta podrá configurar sus rutinas.</w:t>
+              <w:t xml:space="preserve">Si el usuario olvida su contraseña, </w:t>
+            </w:r>
+            <w:r>
+              <w:rPr>
+                <w:sz w:val="20"/>
+                <w:szCs w:val="20"/>
+              </w:rPr>
+              <w:t>podrá</w:t>
+            </w:r>
+            <w:r>
+              <w:rPr>
+                <w:sz w:val="20"/>
+                <w:szCs w:val="20"/>
+              </w:rPr>
+              <w:t xml:space="preserve"> </w:t>
+            </w:r>
+            <w:r>
+              <w:rPr>
+                <w:sz w:val="20"/>
+                <w:szCs w:val="20"/>
+              </w:rPr>
+              <w:t>recuperarla ingresando su correo.</w:t>
             </w:r>
           </w:p>
         </w:tc>
@@ -5598,7 +5626,14 @@
                 <w:sz w:val="20"/>
                 <w:szCs w:val="20"/>
               </w:rPr>
-              <w:t>Tendrá la información ingresando al perfil de quien desea .</w:t>
+              <w:t>Tendr</w:t>
+            </w:r>
+            <w:r>
+              <w:rPr>
+                <w:sz w:val="20"/>
+                <w:szCs w:val="20"/>
+              </w:rPr>
+              <w:t>á la información ingresando al aplicativo</w:t>
             </w:r>
           </w:p>
         </w:tc>
@@ -5674,7 +5709,7 @@
                 <w:sz w:val="20"/>
                 <w:szCs w:val="20"/>
               </w:rPr>
-              <w:t>Si el usuario quiere ver la información de los entrenadores tendrá que ingresar al perfil del que quiere ver la información, igual los entrenadores.</w:t>
+              <w:t>Podrá conocer distintas cosas que ofrece el gimnasio ingresando y navegando por las distintas páginas del aplicativo.</w:t>
             </w:r>
           </w:p>
         </w:tc>
@@ -5924,24 +5959,6 @@
         </w:tc>
       </w:tr>
     </w:tbl>
-    <w:p>
-      <w:pPr>
-        <w:rPr>
-          <w:rFonts w:ascii="Times New Roman" w:eastAsia="Times New Roman" w:hAnsi="Times New Roman" w:cs="Times New Roman"/>
-          <w:sz w:val="23"/>
-          <w:szCs w:val="23"/>
-        </w:rPr>
-      </w:pPr>
-    </w:p>
-    <w:p>
-      <w:pPr>
-        <w:rPr>
-          <w:rFonts w:ascii="Times New Roman" w:eastAsia="Times New Roman" w:hAnsi="Times New Roman" w:cs="Times New Roman"/>
-          <w:sz w:val="23"/>
-          <w:szCs w:val="23"/>
-        </w:rPr>
-      </w:pPr>
-    </w:p>
     <w:p>
       <w:pPr>
         <w:rPr>
@@ -6137,7 +6154,7 @@
                 <w:sz w:val="20"/>
                 <w:szCs w:val="20"/>
               </w:rPr>
-              <w:t>Comunicarse con otros.</w:t>
+              <w:t>Eliminar datos</w:t>
             </w:r>
           </w:p>
         </w:tc>
@@ -6213,7 +6230,7 @@
                 <w:sz w:val="20"/>
                 <w:szCs w:val="20"/>
               </w:rPr>
-              <w:t>El entrenador o los usuarios podrán comunicarse con otros desde la plataforma.</w:t>
+              <w:t>Tendrá un botón al lado del dato que quiere eliminar.</w:t>
             </w:r>
           </w:p>
         </w:tc>
@@ -6289,7 +6306,7 @@
                 <w:sz w:val="20"/>
                 <w:szCs w:val="20"/>
               </w:rPr>
-              <w:t>El usuario o entrenador  podrá comunicarse con otros ingresando a su perfil y enviando mensajes.</w:t>
+              <w:t>El administrador al visualizar los datos, si quiere eliminar uno de ellos tendrá que oprimir el botón.</w:t>
             </w:r>
           </w:p>
         </w:tc>
@@ -7265,6 +7282,7 @@
                 <w:sz w:val="20"/>
                 <w:szCs w:val="20"/>
               </w:rPr>
+              <w:lastRenderedPageBreak/>
               <w:t>Identificación del requerimiento:</w:t>
             </w:r>
           </w:p>
@@ -7394,7 +7412,7 @@
                 <w:sz w:val="20"/>
                 <w:szCs w:val="20"/>
               </w:rPr>
-              <w:t>Registro de entrada y salida.</w:t>
+              <w:t>Editar datos</w:t>
             </w:r>
           </w:p>
         </w:tc>
@@ -7470,7 +7488,7 @@
                 <w:sz w:val="20"/>
                 <w:szCs w:val="20"/>
               </w:rPr>
-              <w:t>Se creará una interfaz donde aparecerán los registros de cada usuario.</w:t>
+              <w:t>Tendrá un botón en donde al seleccionarlo lo llevara a una página para cambiar los datos.</w:t>
             </w:r>
           </w:p>
         </w:tc>
@@ -7546,7 +7564,21 @@
                 <w:sz w:val="20"/>
                 <w:szCs w:val="20"/>
               </w:rPr>
-              <w:t xml:space="preserve">El administrador generará un buen manejo o control al gimnasio cada vez que el usuario se registre, la interfaz cargará diariamente sus datos. </w:t>
+              <w:t xml:space="preserve">El administrador </w:t>
+            </w:r>
+            <w:r>
+              <w:rPr>
+                <w:sz w:val="20"/>
+                <w:szCs w:val="20"/>
+              </w:rPr>
+              <w:t>podrá cambiar la información de los datos, oprimiendo el botón y rellenando los formularios de lo que quiere cambiar.</w:t>
+            </w:r>
+            <w:r>
+              <w:rPr>
+                <w:sz w:val="20"/>
+                <w:szCs w:val="20"/>
+              </w:rPr>
+              <w:t xml:space="preserve"> </w:t>
             </w:r>
           </w:p>
         </w:tc>
@@ -7982,7 +8014,7 @@
                 <w:sz w:val="20"/>
                 <w:szCs w:val="20"/>
               </w:rPr>
-              <w:t>Control de gastos.</w:t>
+              <w:t>Cerrar sesión</w:t>
             </w:r>
           </w:p>
         </w:tc>
@@ -8058,7 +8090,7 @@
                 <w:sz w:val="20"/>
                 <w:szCs w:val="20"/>
               </w:rPr>
-              <w:t>El aplicativo generará una tabla de los gastos sucedidos.</w:t>
+              <w:t>El usuario tendrá un botón donde podrá cerrar la sesión.</w:t>
             </w:r>
           </w:p>
         </w:tc>
@@ -8134,7 +8166,14 @@
                 <w:sz w:val="20"/>
                 <w:szCs w:val="20"/>
               </w:rPr>
-              <w:t>El administrador llevará un cierto control de los gastos que recurre el gimnasio, observa diariamente el gasto y el ahorro que pueden llegar a tener.</w:t>
+              <w:t xml:space="preserve">El </w:t>
+            </w:r>
+            <w:r>
+              <w:rPr>
+                <w:sz w:val="20"/>
+                <w:szCs w:val="20"/>
+              </w:rPr>
+              <w:t>usuario cuando quiera cerrar la sesión deberá oprimir el botón y lo enviara a la página principal del aplicativo.</w:t>
             </w:r>
           </w:p>
         </w:tc>
@@ -8587,7 +8626,14 @@
                 <w:sz w:val="20"/>
                 <w:szCs w:val="20"/>
               </w:rPr>
-              <w:t xml:space="preserve">Registro a la plataforma </w:t>
+              <w:t>Cancelar un producto</w:t>
+            </w:r>
+            <w:r>
+              <w:rPr>
+                <w:sz w:val="20"/>
+                <w:szCs w:val="20"/>
+              </w:rPr>
+              <w:t xml:space="preserve"> </w:t>
             </w:r>
           </w:p>
         </w:tc>
@@ -8663,7 +8709,7 @@
                 <w:sz w:val="20"/>
                 <w:szCs w:val="20"/>
               </w:rPr>
-              <w:t>Cada usuario se podrá registrar a la plataforma o al aplicativo.</w:t>
+              <w:t>El usuario tendrá una opción para cancelar el producto en el carro de compras.</w:t>
             </w:r>
           </w:p>
         </w:tc>
@@ -8739,7 +8785,14 @@
                 <w:sz w:val="20"/>
                 <w:szCs w:val="20"/>
               </w:rPr>
-              <w:t xml:space="preserve">El administrador permitirá a cada usuario el registro a la plataforma o al aplicativo para que tenga un uso de ella,  </w:t>
+              <w:t>Si el usuario agrego un producto al carro de compras y después no quiere comprarlo tendrá una opción donde podrá eliminarlo del carro.</w:t>
+            </w:r>
+            <w:r>
+              <w:rPr>
+                <w:sz w:val="20"/>
+                <w:szCs w:val="20"/>
+              </w:rPr>
+              <w:t xml:space="preserve">  </w:t>
             </w:r>
           </w:p>
         </w:tc>
@@ -9798,7 +9851,7 @@
                 <w:sz w:val="20"/>
                 <w:szCs w:val="20"/>
               </w:rPr>
-              <w:t xml:space="preserve">Ofertas de empleo </w:t>
+              <w:t>Navegar por el aplicativo</w:t>
             </w:r>
           </w:p>
         </w:tc>
@@ -9874,7 +9927,7 @@
                 <w:sz w:val="20"/>
                 <w:szCs w:val="20"/>
               </w:rPr>
-              <w:t>Generar empleo a la ciudad.</w:t>
+              <w:t>Tendrá una serie de botones que lo llevara por las distintas páginas del aplicativo.</w:t>
             </w:r>
           </w:p>
         </w:tc>
@@ -9950,7 +10003,7 @@
                 <w:sz w:val="20"/>
                 <w:szCs w:val="20"/>
               </w:rPr>
-              <w:t>El gimnasio generará ofertas de empleo para maximizar los ingresos y el buen manejo, cada empleado tendrá su buen puesto.</w:t>
+              <w:t>El usuario podrá visitar las distintas páginas y ver la información dependiendo del botón que seleccione.</w:t>
             </w:r>
           </w:p>
         </w:tc>
@@ -11653,7 +11706,7 @@
                 <w:sz w:val="20"/>
                 <w:szCs w:val="20"/>
               </w:rPr>
-              <w:t xml:space="preserve">Estudio del mercado </w:t>
+              <w:t>Aplicativo Responsivo</w:t>
             </w:r>
           </w:p>
         </w:tc>
@@ -11729,7 +11782,14 @@
                 <w:sz w:val="20"/>
                 <w:szCs w:val="20"/>
               </w:rPr>
-              <w:t xml:space="preserve">Realización del estudio de mercado </w:t>
+              <w:t>El aplicativo debe adaptarse a cualquier dispositivo.</w:t>
+            </w:r>
+            <w:r>
+              <w:rPr>
+                <w:sz w:val="20"/>
+                <w:szCs w:val="20"/>
+              </w:rPr>
+              <w:t xml:space="preserve"> </w:t>
             </w:r>
           </w:p>
         </w:tc>
@@ -11794,18 +11854,18 @@
           <w:p>
             <w:pPr>
               <w:spacing w:line="250" w:lineRule="auto"/>
-              <w:ind w:left="220" w:right="120"/>
-              <w:rPr>
-                <w:sz w:val="20"/>
-                <w:szCs w:val="20"/>
-              </w:rPr>
-            </w:pPr>
-            <w:r>
-              <w:rPr>
-                <w:sz w:val="20"/>
-                <w:szCs w:val="20"/>
-              </w:rPr>
-              <w:t>El gimnasio abrirá otro punto para mejorar la necesidad que tenga el cliente o el usuario para tener un buen punto de vista.</w:t>
+              <w:ind w:right="120"/>
+              <w:rPr>
+                <w:sz w:val="20"/>
+                <w:szCs w:val="20"/>
+              </w:rPr>
+            </w:pPr>
+            <w:r>
+              <w:rPr>
+                <w:sz w:val="20"/>
+                <w:szCs w:val="20"/>
+              </w:rPr>
+              <w:t xml:space="preserve"> Dependiendo si el usuario ve el aplicativo desde un celular o desde un computador, debe visualizarse bien y adaptarse al tamaño.</w:t>
             </w:r>
           </w:p>
         </w:tc>
@@ -12049,7 +12109,7 @@
                 <w:sz w:val="20"/>
                 <w:szCs w:val="20"/>
               </w:rPr>
-              <w:t>Alta</w:t>
+              <w:t>Baja</w:t>
             </w:r>
           </w:p>
         </w:tc>
@@ -12251,7 +12311,7 @@
                 <w:sz w:val="20"/>
                 <w:szCs w:val="20"/>
               </w:rPr>
-              <w:t>Asignación de cargos</w:t>
+              <w:t>Compra de productos</w:t>
             </w:r>
           </w:p>
         </w:tc>
@@ -12327,7 +12387,7 @@
                 <w:sz w:val="20"/>
                 <w:szCs w:val="20"/>
               </w:rPr>
-              <w:t>Asignación de cada empleado</w:t>
+              <w:t>En usuario podrá comprar productos.</w:t>
             </w:r>
           </w:p>
         </w:tc>
@@ -12403,23 +12463,7 @@
                 <w:sz w:val="20"/>
                 <w:szCs w:val="20"/>
               </w:rPr>
-              <w:t xml:space="preserve">El gimnasio le asignará su cargo a cada empleado, dependiendo su perfil. la productividad que le </w:t>
-            </w:r>
-            <w:r>
-              <w:rPr>
-                <w:sz w:val="20"/>
-                <w:szCs w:val="20"/>
-              </w:rPr>
-              <w:t>dé</w:t>
-            </w:r>
-            <w:bookmarkStart w:id="0" w:name="_GoBack"/>
-            <w:bookmarkEnd w:id="0"/>
-            <w:r>
-              <w:rPr>
-                <w:sz w:val="20"/>
-                <w:szCs w:val="20"/>
-              </w:rPr>
-              <w:t xml:space="preserve"> el empleado al GYM establece mejor la compañía.  </w:t>
+              <w:t>SI el usuario ve alguna proteína que desea comprar podrá comprarla desde el aplicativo.</w:t>
             </w:r>
           </w:p>
         </w:tc>
@@ -14067,7 +14111,14 @@
                 <w:sz w:val="20"/>
                 <w:szCs w:val="20"/>
               </w:rPr>
-              <w:t xml:space="preserve">Sincronizar mi cuenta </w:t>
+              <w:t xml:space="preserve">Agregar </w:t>
+            </w:r>
+            <w:r>
+              <w:rPr>
+                <w:sz w:val="20"/>
+                <w:szCs w:val="20"/>
+              </w:rPr>
+              <w:t xml:space="preserve">mi cuenta </w:t>
             </w:r>
           </w:p>
         </w:tc>
@@ -14143,7 +14194,28 @@
                 <w:sz w:val="20"/>
                 <w:szCs w:val="20"/>
               </w:rPr>
-              <w:t>Tener la cuenta sincronizada con la del GYM para facilitar el pago.</w:t>
+              <w:t xml:space="preserve">Tener la cuenta </w:t>
+            </w:r>
+            <w:r>
+              <w:rPr>
+                <w:sz w:val="20"/>
+                <w:szCs w:val="20"/>
+              </w:rPr>
+              <w:t>del correo agregada</w:t>
+            </w:r>
+            <w:r>
+              <w:rPr>
+                <w:sz w:val="20"/>
+                <w:szCs w:val="20"/>
+              </w:rPr>
+              <w:t xml:space="preserve"> </w:t>
+            </w:r>
+            <w:r>
+              <w:rPr>
+                <w:sz w:val="20"/>
+                <w:szCs w:val="20"/>
+              </w:rPr>
+              <w:t>en el gym.</w:t>
             </w:r>
           </w:p>
         </w:tc>
@@ -14665,7 +14737,14 @@
                 <w:sz w:val="20"/>
                 <w:szCs w:val="20"/>
               </w:rPr>
-              <w:t xml:space="preserve">Comunicación con colegas </w:t>
+              <w:t>Recibir correos del aplicativo</w:t>
+            </w:r>
+            <w:r>
+              <w:rPr>
+                <w:sz w:val="20"/>
+                <w:szCs w:val="20"/>
+              </w:rPr>
+              <w:t xml:space="preserve"> </w:t>
             </w:r>
           </w:p>
         </w:tc>
@@ -14741,7 +14820,7 @@
                 <w:sz w:val="20"/>
                 <w:szCs w:val="20"/>
               </w:rPr>
-              <w:t>Podrán comunicarse con colegas desde la plataforma.</w:t>
+              <w:t>El usuario recibirá correos del aplicativo, por ejemplo en correo donde podrá renovar su contraseña.</w:t>
             </w:r>
           </w:p>
         </w:tc>
@@ -14817,7 +14896,7 @@
                 <w:sz w:val="20"/>
                 <w:szCs w:val="20"/>
               </w:rPr>
-              <w:t>ingresando a la plataforma tendrá la opción de comunicarse con los colegas por medio de mensajes.</w:t>
+              <w:t>El usuario recibirá correos e su bandeja de entrada.</w:t>
             </w:r>
           </w:p>
         </w:tc>
@@ -15342,6 +15421,8 @@
             </w:r>
           </w:p>
         </w:tc>
+        <w:bookmarkStart w:id="0" w:name="_GoBack"/>
+        <w:bookmarkEnd w:id="0"/>
       </w:tr>
       <w:tr>
         <w:trPr>
@@ -16271,1192 +16352,177 @@
         </w:rPr>
       </w:pPr>
     </w:p>
-    <w:tbl>
-      <w:tblPr>
-        <w:tblStyle w:val="af8"/>
-        <w:tblW w:w="9030" w:type="dxa"/>
-        <w:tblInd w:w="100" w:type="dxa"/>
-        <w:tblBorders>
-          <w:top w:val="nil"/>
-          <w:left w:val="nil"/>
-          <w:bottom w:val="nil"/>
-          <w:right w:val="nil"/>
-          <w:insideH w:val="nil"/>
-          <w:insideV w:val="nil"/>
-        </w:tblBorders>
-        <w:tblLayout w:type="fixed"/>
-        <w:tblLook w:val="0600" w:firstRow="0" w:lastRow="0" w:firstColumn="0" w:lastColumn="0" w:noHBand="1" w:noVBand="1"/>
-      </w:tblPr>
-      <w:tblGrid>
-        <w:gridCol w:w="2148"/>
-        <w:gridCol w:w="6882"/>
-      </w:tblGrid>
-      <w:tr>
-        <w:trPr>
-          <w:trHeight w:val="680"/>
-        </w:trPr>
-        <w:tc>
-          <w:tcPr>
-            <w:tcW w:w="2148" w:type="dxa"/>
-            <w:tcBorders>
-              <w:top w:val="single" w:sz="8" w:space="0" w:color="C5DFB3"/>
-              <w:left w:val="single" w:sz="8" w:space="0" w:color="C5DFB3"/>
-              <w:bottom w:val="nil"/>
-              <w:right w:val="single" w:sz="8" w:space="0" w:color="C5DFB3"/>
-            </w:tcBorders>
-            <w:shd w:val="clear" w:color="auto" w:fill="A8D08D"/>
-            <w:tcMar>
-              <w:top w:w="100" w:type="dxa"/>
-              <w:left w:w="100" w:type="dxa"/>
-              <w:bottom w:w="100" w:type="dxa"/>
-              <w:right w:w="100" w:type="dxa"/>
-            </w:tcMar>
-          </w:tcPr>
-          <w:p>
-            <w:pPr>
-              <w:ind w:left="120" w:right="180"/>
-              <w:rPr>
-                <w:b/>
-                <w:sz w:val="20"/>
-                <w:szCs w:val="20"/>
-              </w:rPr>
-            </w:pPr>
-            <w:r>
-              <w:rPr>
-                <w:b/>
-                <w:sz w:val="20"/>
-                <w:szCs w:val="20"/>
-              </w:rPr>
-              <w:t>Identificación del requerimiento:</w:t>
-            </w:r>
-          </w:p>
-        </w:tc>
-        <w:tc>
-          <w:tcPr>
-            <w:tcW w:w="6881" w:type="dxa"/>
-            <w:tcBorders>
-              <w:top w:val="single" w:sz="8" w:space="0" w:color="C5DFB3"/>
-              <w:left w:val="nil"/>
-              <w:bottom w:val="nil"/>
-              <w:right w:val="single" w:sz="8" w:space="0" w:color="C5DFB3"/>
-            </w:tcBorders>
-            <w:shd w:val="clear" w:color="auto" w:fill="A8D08D"/>
-            <w:tcMar>
-              <w:top w:w="100" w:type="dxa"/>
-              <w:left w:w="100" w:type="dxa"/>
-              <w:bottom w:w="100" w:type="dxa"/>
-              <w:right w:w="100" w:type="dxa"/>
-            </w:tcMar>
-          </w:tcPr>
-          <w:p>
-            <w:pPr>
-              <w:ind w:left="220"/>
-              <w:rPr>
-                <w:b/>
-                <w:sz w:val="20"/>
-                <w:szCs w:val="20"/>
-              </w:rPr>
-            </w:pPr>
-            <w:r>
-              <w:rPr>
-                <w:b/>
-                <w:sz w:val="20"/>
-                <w:szCs w:val="20"/>
-              </w:rPr>
-              <w:t>RF26</w:t>
-            </w:r>
-          </w:p>
-        </w:tc>
-      </w:tr>
-      <w:tr>
-        <w:trPr>
-          <w:trHeight w:val="880"/>
-        </w:trPr>
-        <w:tc>
-          <w:tcPr>
-            <w:tcW w:w="2148" w:type="dxa"/>
-            <w:tcBorders>
-              <w:top w:val="nil"/>
-              <w:left w:val="single" w:sz="8" w:space="0" w:color="C5DFB3"/>
-              <w:bottom w:val="single" w:sz="8" w:space="0" w:color="C5DFB3"/>
-              <w:right w:val="single" w:sz="8" w:space="0" w:color="C5DFB3"/>
-            </w:tcBorders>
-            <w:shd w:val="clear" w:color="auto" w:fill="auto"/>
-            <w:tcMar>
-              <w:top w:w="100" w:type="dxa"/>
-              <w:left w:w="100" w:type="dxa"/>
-              <w:bottom w:w="100" w:type="dxa"/>
-              <w:right w:w="100" w:type="dxa"/>
-            </w:tcMar>
-          </w:tcPr>
-          <w:p>
-            <w:pPr>
-              <w:ind w:left="120"/>
-              <w:rPr>
-                <w:b/>
-                <w:sz w:val="20"/>
-                <w:szCs w:val="20"/>
-              </w:rPr>
-            </w:pPr>
-            <w:r>
-              <w:rPr>
-                <w:b/>
-                <w:sz w:val="20"/>
-                <w:szCs w:val="20"/>
-              </w:rPr>
-              <w:t>Nombre del</w:t>
-            </w:r>
-          </w:p>
-          <w:p>
-            <w:pPr>
-              <w:spacing w:line="234" w:lineRule="auto"/>
-              <w:ind w:left="120"/>
-              <w:rPr>
-                <w:b/>
-                <w:sz w:val="20"/>
-                <w:szCs w:val="20"/>
-              </w:rPr>
-            </w:pPr>
-            <w:r>
-              <w:rPr>
-                <w:b/>
-                <w:sz w:val="20"/>
-                <w:szCs w:val="20"/>
-              </w:rPr>
-              <w:t>Requerimiento:</w:t>
-            </w:r>
-          </w:p>
-        </w:tc>
-        <w:tc>
-          <w:tcPr>
-            <w:tcW w:w="6881" w:type="dxa"/>
-            <w:tcBorders>
-              <w:top w:val="nil"/>
-              <w:left w:val="nil"/>
-              <w:bottom w:val="single" w:sz="8" w:space="0" w:color="C5DFB3"/>
-              <w:right w:val="single" w:sz="8" w:space="0" w:color="C5DFB3"/>
-            </w:tcBorders>
-            <w:shd w:val="clear" w:color="auto" w:fill="auto"/>
-            <w:tcMar>
-              <w:top w:w="100" w:type="dxa"/>
-              <w:left w:w="100" w:type="dxa"/>
-              <w:bottom w:w="100" w:type="dxa"/>
-              <w:right w:w="100" w:type="dxa"/>
-            </w:tcMar>
-          </w:tcPr>
-          <w:p>
-            <w:pPr>
-              <w:ind w:left="220"/>
-              <w:rPr>
-                <w:sz w:val="20"/>
-                <w:szCs w:val="20"/>
-              </w:rPr>
-            </w:pPr>
-            <w:r>
-              <w:rPr>
-                <w:sz w:val="20"/>
-                <w:szCs w:val="20"/>
-              </w:rPr>
-              <w:t>Cuenta y acceso</w:t>
-            </w:r>
-          </w:p>
-        </w:tc>
-      </w:tr>
-      <w:tr>
-        <w:trPr>
-          <w:trHeight w:val="660"/>
-        </w:trPr>
-        <w:tc>
-          <w:tcPr>
-            <w:tcW w:w="2148" w:type="dxa"/>
-            <w:tcBorders>
-              <w:top w:val="nil"/>
-              <w:left w:val="single" w:sz="8" w:space="0" w:color="C5DFB3"/>
-              <w:bottom w:val="single" w:sz="8" w:space="0" w:color="C5DFB3"/>
-              <w:right w:val="single" w:sz="8" w:space="0" w:color="C5DFB3"/>
-            </w:tcBorders>
-            <w:shd w:val="clear" w:color="auto" w:fill="auto"/>
-            <w:tcMar>
-              <w:top w:w="100" w:type="dxa"/>
-              <w:left w:w="100" w:type="dxa"/>
-              <w:bottom w:w="100" w:type="dxa"/>
-              <w:right w:w="100" w:type="dxa"/>
-            </w:tcMar>
-          </w:tcPr>
-          <w:p>
-            <w:pPr>
-              <w:ind w:left="120"/>
-              <w:rPr>
-                <w:b/>
-                <w:sz w:val="20"/>
-                <w:szCs w:val="20"/>
-              </w:rPr>
-            </w:pPr>
-            <w:r>
-              <w:rPr>
-                <w:b/>
-                <w:sz w:val="20"/>
-                <w:szCs w:val="20"/>
-              </w:rPr>
-              <w:t>Características:</w:t>
-            </w:r>
-          </w:p>
-        </w:tc>
-        <w:tc>
-          <w:tcPr>
-            <w:tcW w:w="6881" w:type="dxa"/>
-            <w:tcBorders>
-              <w:top w:val="nil"/>
-              <w:left w:val="nil"/>
-              <w:bottom w:val="single" w:sz="8" w:space="0" w:color="C5DFB3"/>
-              <w:right w:val="single" w:sz="8" w:space="0" w:color="C5DFB3"/>
-            </w:tcBorders>
-            <w:shd w:val="clear" w:color="auto" w:fill="auto"/>
-            <w:tcMar>
-              <w:top w:w="100" w:type="dxa"/>
-              <w:left w:w="100" w:type="dxa"/>
-              <w:bottom w:w="100" w:type="dxa"/>
-              <w:right w:w="100" w:type="dxa"/>
-            </w:tcMar>
-          </w:tcPr>
-          <w:p>
-            <w:pPr>
-              <w:spacing w:line="250" w:lineRule="auto"/>
-              <w:ind w:left="220" w:right="80"/>
-              <w:rPr>
-                <w:sz w:val="20"/>
-                <w:szCs w:val="20"/>
-              </w:rPr>
-            </w:pPr>
-            <w:r>
-              <w:rPr>
-                <w:sz w:val="20"/>
-                <w:szCs w:val="20"/>
-              </w:rPr>
-              <w:t>Tendrá que registrarse en la plataforma colocando datos personales.</w:t>
-            </w:r>
-          </w:p>
-        </w:tc>
-      </w:tr>
-      <w:tr>
-        <w:trPr>
-          <w:trHeight w:val="880"/>
-        </w:trPr>
-        <w:tc>
-          <w:tcPr>
-            <w:tcW w:w="2148" w:type="dxa"/>
-            <w:tcBorders>
-              <w:top w:val="nil"/>
-              <w:left w:val="single" w:sz="8" w:space="0" w:color="C5DFB3"/>
-              <w:bottom w:val="single" w:sz="8" w:space="0" w:color="C5DFB3"/>
-              <w:right w:val="single" w:sz="8" w:space="0" w:color="C5DFB3"/>
-            </w:tcBorders>
-            <w:shd w:val="clear" w:color="auto" w:fill="auto"/>
-            <w:tcMar>
-              <w:top w:w="100" w:type="dxa"/>
-              <w:left w:w="100" w:type="dxa"/>
-              <w:bottom w:w="100" w:type="dxa"/>
-              <w:right w:w="100" w:type="dxa"/>
-            </w:tcMar>
-          </w:tcPr>
-          <w:p>
-            <w:pPr>
-              <w:ind w:left="120" w:right="320"/>
-              <w:rPr>
-                <w:b/>
-                <w:sz w:val="20"/>
-                <w:szCs w:val="20"/>
-              </w:rPr>
-            </w:pPr>
-            <w:r>
-              <w:rPr>
-                <w:b/>
-                <w:sz w:val="20"/>
-                <w:szCs w:val="20"/>
-              </w:rPr>
-              <w:t>Descripción del requerimiento:</w:t>
-            </w:r>
-          </w:p>
-        </w:tc>
-        <w:tc>
-          <w:tcPr>
-            <w:tcW w:w="6881" w:type="dxa"/>
-            <w:tcBorders>
-              <w:top w:val="nil"/>
-              <w:left w:val="nil"/>
-              <w:bottom w:val="single" w:sz="8" w:space="0" w:color="C5DFB3"/>
-              <w:right w:val="single" w:sz="8" w:space="0" w:color="C5DFB3"/>
-            </w:tcBorders>
-            <w:shd w:val="clear" w:color="auto" w:fill="auto"/>
-            <w:tcMar>
-              <w:top w:w="100" w:type="dxa"/>
-              <w:left w:w="100" w:type="dxa"/>
-              <w:bottom w:w="100" w:type="dxa"/>
-              <w:right w:w="100" w:type="dxa"/>
-            </w:tcMar>
-          </w:tcPr>
-          <w:p>
-            <w:pPr>
-              <w:spacing w:line="250" w:lineRule="auto"/>
-              <w:ind w:left="220" w:right="120"/>
-              <w:rPr>
-                <w:sz w:val="20"/>
-                <w:szCs w:val="20"/>
-              </w:rPr>
-            </w:pPr>
-            <w:r>
-              <w:rPr>
-                <w:sz w:val="20"/>
-                <w:szCs w:val="20"/>
-              </w:rPr>
-              <w:t>Tendrá que seguir una serie de pasos colocando datos personales como: teléfono, correo, dirección, nombres y apellidos.</w:t>
-            </w:r>
-          </w:p>
-        </w:tc>
-      </w:tr>
-      <w:tr>
-        <w:trPr>
-          <w:trHeight w:val="1380"/>
-        </w:trPr>
-        <w:tc>
-          <w:tcPr>
-            <w:tcW w:w="2148" w:type="dxa"/>
-            <w:tcBorders>
-              <w:top w:val="nil"/>
-              <w:left w:val="single" w:sz="8" w:space="0" w:color="C5DFB3"/>
-              <w:bottom w:val="single" w:sz="8" w:space="0" w:color="C5DFB3"/>
-              <w:right w:val="single" w:sz="8" w:space="0" w:color="C5DFB3"/>
-            </w:tcBorders>
-            <w:shd w:val="clear" w:color="auto" w:fill="auto"/>
-            <w:tcMar>
-              <w:top w:w="100" w:type="dxa"/>
-              <w:left w:w="100" w:type="dxa"/>
-              <w:bottom w:w="100" w:type="dxa"/>
-              <w:right w:w="100" w:type="dxa"/>
-            </w:tcMar>
-          </w:tcPr>
-          <w:p>
-            <w:pPr>
-              <w:ind w:left="120" w:right="420"/>
-              <w:rPr>
-                <w:b/>
-                <w:sz w:val="20"/>
-                <w:szCs w:val="20"/>
-              </w:rPr>
-            </w:pPr>
-            <w:r>
-              <w:rPr>
-                <w:b/>
-                <w:sz w:val="20"/>
-                <w:szCs w:val="20"/>
-              </w:rPr>
-              <w:t>Requerimiento NO funcional:</w:t>
-            </w:r>
-          </w:p>
-        </w:tc>
-        <w:tc>
-          <w:tcPr>
-            <w:tcW w:w="6881" w:type="dxa"/>
-            <w:tcBorders>
-              <w:top w:val="nil"/>
-              <w:left w:val="nil"/>
-              <w:bottom w:val="single" w:sz="8" w:space="0" w:color="C5DFB3"/>
-              <w:right w:val="single" w:sz="8" w:space="0" w:color="C5DFB3"/>
-            </w:tcBorders>
-            <w:shd w:val="clear" w:color="auto" w:fill="auto"/>
-            <w:tcMar>
-              <w:top w:w="100" w:type="dxa"/>
-              <w:left w:w="100" w:type="dxa"/>
-              <w:bottom w:w="100" w:type="dxa"/>
-              <w:right w:w="100" w:type="dxa"/>
-            </w:tcMar>
-          </w:tcPr>
-          <w:p>
-            <w:pPr>
-              <w:spacing w:line="258" w:lineRule="auto"/>
-              <w:ind w:left="1300" w:hanging="360"/>
-              <w:rPr>
-                <w:sz w:val="20"/>
-                <w:szCs w:val="20"/>
-              </w:rPr>
-            </w:pPr>
-            <w:r>
-              <w:rPr>
-                <w:rFonts w:ascii="Calibri" w:eastAsia="Calibri" w:hAnsi="Calibri" w:cs="Calibri"/>
-                <w:sz w:val="20"/>
-                <w:szCs w:val="20"/>
-              </w:rPr>
-              <w:t>●</w:t>
-            </w:r>
-            <w:r>
-              <w:rPr>
-                <w:rFonts w:ascii="Times New Roman" w:eastAsia="Times New Roman" w:hAnsi="Times New Roman" w:cs="Times New Roman"/>
-                <w:sz w:val="14"/>
-                <w:szCs w:val="14"/>
-              </w:rPr>
-              <w:t xml:space="preserve">        </w:t>
-            </w:r>
-            <w:r>
-              <w:rPr>
-                <w:sz w:val="20"/>
-                <w:szCs w:val="20"/>
-              </w:rPr>
-              <w:t>RNF01</w:t>
-            </w:r>
-          </w:p>
-          <w:p>
-            <w:pPr>
-              <w:spacing w:line="254" w:lineRule="auto"/>
-              <w:ind w:left="1300" w:hanging="360"/>
-              <w:rPr>
-                <w:sz w:val="20"/>
-                <w:szCs w:val="20"/>
-              </w:rPr>
-            </w:pPr>
-            <w:r>
-              <w:rPr>
-                <w:rFonts w:ascii="Calibri" w:eastAsia="Calibri" w:hAnsi="Calibri" w:cs="Calibri"/>
-                <w:sz w:val="20"/>
-                <w:szCs w:val="20"/>
-              </w:rPr>
-              <w:t>●</w:t>
-            </w:r>
-            <w:r>
-              <w:rPr>
-                <w:rFonts w:ascii="Times New Roman" w:eastAsia="Times New Roman" w:hAnsi="Times New Roman" w:cs="Times New Roman"/>
-                <w:sz w:val="14"/>
-                <w:szCs w:val="14"/>
-              </w:rPr>
-              <w:t xml:space="preserve">        </w:t>
-            </w:r>
-            <w:r>
-              <w:rPr>
-                <w:sz w:val="20"/>
-                <w:szCs w:val="20"/>
-              </w:rPr>
-              <w:t>RNF02</w:t>
-            </w:r>
-          </w:p>
-          <w:p>
-            <w:pPr>
-              <w:spacing w:line="261" w:lineRule="auto"/>
-              <w:ind w:left="1300" w:hanging="360"/>
-              <w:rPr>
-                <w:sz w:val="20"/>
-                <w:szCs w:val="20"/>
-              </w:rPr>
-            </w:pPr>
-            <w:r>
-              <w:rPr>
-                <w:rFonts w:ascii="Calibri" w:eastAsia="Calibri" w:hAnsi="Calibri" w:cs="Calibri"/>
-                <w:sz w:val="20"/>
-                <w:szCs w:val="20"/>
-              </w:rPr>
-              <w:t>●</w:t>
-            </w:r>
-            <w:r>
-              <w:rPr>
-                <w:rFonts w:ascii="Times New Roman" w:eastAsia="Times New Roman" w:hAnsi="Times New Roman" w:cs="Times New Roman"/>
-                <w:sz w:val="14"/>
-                <w:szCs w:val="14"/>
-              </w:rPr>
-              <w:t xml:space="preserve">        </w:t>
-            </w:r>
-            <w:r>
-              <w:rPr>
-                <w:sz w:val="20"/>
-                <w:szCs w:val="20"/>
-              </w:rPr>
-              <w:t>RNF04</w:t>
-            </w:r>
-          </w:p>
-          <w:p>
-            <w:pPr>
-              <w:spacing w:line="261" w:lineRule="auto"/>
-              <w:ind w:left="1300" w:hanging="360"/>
-              <w:rPr>
-                <w:sz w:val="20"/>
-                <w:szCs w:val="20"/>
-              </w:rPr>
-            </w:pPr>
-            <w:r>
-              <w:rPr>
-                <w:rFonts w:ascii="Calibri" w:eastAsia="Calibri" w:hAnsi="Calibri" w:cs="Calibri"/>
-                <w:sz w:val="20"/>
-                <w:szCs w:val="20"/>
-              </w:rPr>
-              <w:t xml:space="preserve">●      </w:t>
-            </w:r>
-            <w:r>
-              <w:rPr>
-                <w:sz w:val="20"/>
-                <w:szCs w:val="20"/>
-              </w:rPr>
-              <w:t>RNF07</w:t>
-            </w:r>
-          </w:p>
-        </w:tc>
-      </w:tr>
-      <w:tr>
-        <w:trPr>
-          <w:trHeight w:val="900"/>
-        </w:trPr>
-        <w:tc>
-          <w:tcPr>
-            <w:tcW w:w="9029" w:type="dxa"/>
-            <w:gridSpan w:val="2"/>
-            <w:tcBorders>
-              <w:top w:val="nil"/>
-              <w:left w:val="single" w:sz="8" w:space="0" w:color="C5DFB3"/>
-              <w:bottom w:val="single" w:sz="8" w:space="0" w:color="C5DFB3"/>
-              <w:right w:val="single" w:sz="8" w:space="0" w:color="C5DFB3"/>
-            </w:tcBorders>
-            <w:shd w:val="clear" w:color="auto" w:fill="auto"/>
-            <w:tcMar>
-              <w:top w:w="100" w:type="dxa"/>
-              <w:left w:w="100" w:type="dxa"/>
-              <w:bottom w:w="100" w:type="dxa"/>
-              <w:right w:w="100" w:type="dxa"/>
-            </w:tcMar>
-          </w:tcPr>
-          <w:p>
-            <w:pPr>
-              <w:ind w:left="120"/>
-              <w:rPr>
-                <w:b/>
-                <w:sz w:val="20"/>
-                <w:szCs w:val="20"/>
-              </w:rPr>
-            </w:pPr>
-            <w:r>
-              <w:rPr>
-                <w:b/>
-                <w:sz w:val="20"/>
-                <w:szCs w:val="20"/>
-              </w:rPr>
-              <w:t>Prioridad del requerimiento:</w:t>
-            </w:r>
-          </w:p>
-          <w:p>
-            <w:pPr>
-              <w:spacing w:line="234" w:lineRule="auto"/>
-              <w:ind w:left="120"/>
-              <w:rPr>
-                <w:b/>
-                <w:sz w:val="20"/>
-                <w:szCs w:val="20"/>
-              </w:rPr>
-            </w:pPr>
-            <w:r>
-              <w:rPr>
-                <w:b/>
-                <w:sz w:val="20"/>
-                <w:szCs w:val="20"/>
-              </w:rPr>
-              <w:t xml:space="preserve">Media </w:t>
-            </w:r>
-          </w:p>
-        </w:tc>
-      </w:tr>
-    </w:tbl>
     <w:p>
       <w:pPr>
         <w:rPr>
           <w:rFonts w:ascii="Times New Roman" w:eastAsia="Times New Roman" w:hAnsi="Times New Roman" w:cs="Times New Roman"/>
-          <w:sz w:val="17"/>
-          <w:szCs w:val="17"/>
+          <w:sz w:val="23"/>
+          <w:szCs w:val="23"/>
         </w:rPr>
       </w:pPr>
     </w:p>
-    <w:tbl>
-      <w:tblPr>
-        <w:tblStyle w:val="af9"/>
-        <w:tblW w:w="9030" w:type="dxa"/>
-        <w:tblInd w:w="100" w:type="dxa"/>
-        <w:tblBorders>
-          <w:top w:val="nil"/>
-          <w:left w:val="nil"/>
-          <w:bottom w:val="nil"/>
-          <w:right w:val="nil"/>
-          <w:insideH w:val="nil"/>
-          <w:insideV w:val="nil"/>
-        </w:tblBorders>
-        <w:tblLayout w:type="fixed"/>
-        <w:tblLook w:val="0600" w:firstRow="0" w:lastRow="0" w:firstColumn="0" w:lastColumn="0" w:noHBand="1" w:noVBand="1"/>
-      </w:tblPr>
-      <w:tblGrid>
-        <w:gridCol w:w="2148"/>
-        <w:gridCol w:w="6882"/>
-      </w:tblGrid>
-      <w:tr>
-        <w:trPr>
-          <w:trHeight w:val="680"/>
-        </w:trPr>
-        <w:tc>
-          <w:tcPr>
-            <w:tcW w:w="2148" w:type="dxa"/>
-            <w:tcBorders>
-              <w:top w:val="single" w:sz="8" w:space="0" w:color="C5DFB3"/>
-              <w:left w:val="single" w:sz="8" w:space="0" w:color="C5DFB3"/>
-              <w:bottom w:val="nil"/>
-              <w:right w:val="single" w:sz="8" w:space="0" w:color="C5DFB3"/>
-            </w:tcBorders>
-            <w:shd w:val="clear" w:color="auto" w:fill="A8D08D"/>
-            <w:tcMar>
-              <w:top w:w="100" w:type="dxa"/>
-              <w:left w:w="100" w:type="dxa"/>
-              <w:bottom w:w="100" w:type="dxa"/>
-              <w:right w:w="100" w:type="dxa"/>
-            </w:tcMar>
-          </w:tcPr>
-          <w:p>
-            <w:pPr>
-              <w:ind w:left="120" w:right="180"/>
-              <w:rPr>
-                <w:b/>
-                <w:sz w:val="20"/>
-                <w:szCs w:val="20"/>
-              </w:rPr>
-            </w:pPr>
-            <w:r>
-              <w:rPr>
-                <w:b/>
-                <w:sz w:val="20"/>
-                <w:szCs w:val="20"/>
-              </w:rPr>
-              <w:lastRenderedPageBreak/>
-              <w:t>Identificación del requerimiento:</w:t>
-            </w:r>
-          </w:p>
-        </w:tc>
-        <w:tc>
-          <w:tcPr>
-            <w:tcW w:w="6881" w:type="dxa"/>
-            <w:tcBorders>
-              <w:top w:val="single" w:sz="8" w:space="0" w:color="C5DFB3"/>
-              <w:left w:val="nil"/>
-              <w:bottom w:val="nil"/>
-              <w:right w:val="single" w:sz="8" w:space="0" w:color="C5DFB3"/>
-            </w:tcBorders>
-            <w:shd w:val="clear" w:color="auto" w:fill="A8D08D"/>
-            <w:tcMar>
-              <w:top w:w="100" w:type="dxa"/>
-              <w:left w:w="100" w:type="dxa"/>
-              <w:bottom w:w="100" w:type="dxa"/>
-              <w:right w:w="100" w:type="dxa"/>
-            </w:tcMar>
-          </w:tcPr>
-          <w:p>
-            <w:pPr>
-              <w:ind w:left="220"/>
-              <w:rPr>
-                <w:b/>
-                <w:sz w:val="20"/>
-                <w:szCs w:val="20"/>
-              </w:rPr>
-            </w:pPr>
-            <w:r>
-              <w:rPr>
-                <w:b/>
-                <w:sz w:val="20"/>
-                <w:szCs w:val="20"/>
-              </w:rPr>
-              <w:t>RF27</w:t>
-            </w:r>
-          </w:p>
-        </w:tc>
-      </w:tr>
-      <w:tr>
-        <w:trPr>
-          <w:trHeight w:val="880"/>
-        </w:trPr>
-        <w:tc>
-          <w:tcPr>
-            <w:tcW w:w="2148" w:type="dxa"/>
-            <w:tcBorders>
-              <w:top w:val="nil"/>
-              <w:left w:val="single" w:sz="8" w:space="0" w:color="C5DFB3"/>
-              <w:bottom w:val="single" w:sz="8" w:space="0" w:color="C5DFB3"/>
-              <w:right w:val="single" w:sz="8" w:space="0" w:color="C5DFB3"/>
-            </w:tcBorders>
-            <w:shd w:val="clear" w:color="auto" w:fill="auto"/>
-            <w:tcMar>
-              <w:top w:w="100" w:type="dxa"/>
-              <w:left w:w="100" w:type="dxa"/>
-              <w:bottom w:w="100" w:type="dxa"/>
-              <w:right w:w="100" w:type="dxa"/>
-            </w:tcMar>
-          </w:tcPr>
-          <w:p>
-            <w:pPr>
-              <w:ind w:left="120"/>
-              <w:rPr>
-                <w:b/>
-                <w:sz w:val="20"/>
-                <w:szCs w:val="20"/>
-              </w:rPr>
-            </w:pPr>
-            <w:r>
-              <w:rPr>
-                <w:b/>
-                <w:sz w:val="20"/>
-                <w:szCs w:val="20"/>
-              </w:rPr>
-              <w:t>Nombre del</w:t>
-            </w:r>
-          </w:p>
-          <w:p>
-            <w:pPr>
-              <w:spacing w:line="234" w:lineRule="auto"/>
-              <w:ind w:left="120"/>
-              <w:rPr>
-                <w:b/>
-                <w:sz w:val="20"/>
-                <w:szCs w:val="20"/>
-              </w:rPr>
-            </w:pPr>
-            <w:r>
-              <w:rPr>
-                <w:b/>
-                <w:sz w:val="20"/>
-                <w:szCs w:val="20"/>
-              </w:rPr>
-              <w:t>Requerimiento:</w:t>
-            </w:r>
-          </w:p>
-        </w:tc>
-        <w:tc>
-          <w:tcPr>
-            <w:tcW w:w="6881" w:type="dxa"/>
-            <w:tcBorders>
-              <w:top w:val="nil"/>
-              <w:left w:val="nil"/>
-              <w:bottom w:val="single" w:sz="8" w:space="0" w:color="C5DFB3"/>
-              <w:right w:val="single" w:sz="8" w:space="0" w:color="C5DFB3"/>
-            </w:tcBorders>
-            <w:shd w:val="clear" w:color="auto" w:fill="auto"/>
-            <w:tcMar>
-              <w:top w:w="100" w:type="dxa"/>
-              <w:left w:w="100" w:type="dxa"/>
-              <w:bottom w:w="100" w:type="dxa"/>
-              <w:right w:w="100" w:type="dxa"/>
-            </w:tcMar>
-          </w:tcPr>
-          <w:p>
-            <w:pPr>
-              <w:ind w:left="220"/>
-              <w:rPr>
-                <w:sz w:val="20"/>
-                <w:szCs w:val="20"/>
-              </w:rPr>
-            </w:pPr>
-            <w:r>
-              <w:rPr>
-                <w:sz w:val="20"/>
-                <w:szCs w:val="20"/>
-              </w:rPr>
-              <w:t xml:space="preserve">Fecha de pago. </w:t>
-            </w:r>
-          </w:p>
-        </w:tc>
-      </w:tr>
-      <w:tr>
-        <w:trPr>
-          <w:trHeight w:val="660"/>
-        </w:trPr>
-        <w:tc>
-          <w:tcPr>
-            <w:tcW w:w="2148" w:type="dxa"/>
-            <w:tcBorders>
-              <w:top w:val="nil"/>
-              <w:left w:val="single" w:sz="8" w:space="0" w:color="C5DFB3"/>
-              <w:bottom w:val="single" w:sz="8" w:space="0" w:color="C5DFB3"/>
-              <w:right w:val="single" w:sz="8" w:space="0" w:color="C5DFB3"/>
-            </w:tcBorders>
-            <w:shd w:val="clear" w:color="auto" w:fill="auto"/>
-            <w:tcMar>
-              <w:top w:w="100" w:type="dxa"/>
-              <w:left w:w="100" w:type="dxa"/>
-              <w:bottom w:w="100" w:type="dxa"/>
-              <w:right w:w="100" w:type="dxa"/>
-            </w:tcMar>
-          </w:tcPr>
-          <w:p>
-            <w:pPr>
-              <w:ind w:left="120"/>
-              <w:rPr>
-                <w:b/>
-                <w:sz w:val="20"/>
-                <w:szCs w:val="20"/>
-              </w:rPr>
-            </w:pPr>
-            <w:r>
-              <w:rPr>
-                <w:b/>
-                <w:sz w:val="20"/>
-                <w:szCs w:val="20"/>
-              </w:rPr>
-              <w:t>Características:</w:t>
-            </w:r>
-          </w:p>
-        </w:tc>
-        <w:tc>
-          <w:tcPr>
-            <w:tcW w:w="6881" w:type="dxa"/>
-            <w:tcBorders>
-              <w:top w:val="nil"/>
-              <w:left w:val="nil"/>
-              <w:bottom w:val="single" w:sz="8" w:space="0" w:color="C5DFB3"/>
-              <w:right w:val="single" w:sz="8" w:space="0" w:color="C5DFB3"/>
-            </w:tcBorders>
-            <w:shd w:val="clear" w:color="auto" w:fill="auto"/>
-            <w:tcMar>
-              <w:top w:w="100" w:type="dxa"/>
-              <w:left w:w="100" w:type="dxa"/>
-              <w:bottom w:w="100" w:type="dxa"/>
-              <w:right w:w="100" w:type="dxa"/>
-            </w:tcMar>
-          </w:tcPr>
-          <w:p>
-            <w:pPr>
-              <w:spacing w:line="250" w:lineRule="auto"/>
-              <w:ind w:left="220" w:right="80"/>
-              <w:rPr>
-                <w:sz w:val="20"/>
-                <w:szCs w:val="20"/>
-              </w:rPr>
-            </w:pPr>
-            <w:r>
-              <w:rPr>
-                <w:sz w:val="20"/>
-                <w:szCs w:val="20"/>
-              </w:rPr>
-              <w:t>La plataforma les recordará días antes que se aproxima la fecha de pago.</w:t>
-            </w:r>
-          </w:p>
-        </w:tc>
-      </w:tr>
-      <w:tr>
-        <w:trPr>
-          <w:trHeight w:val="880"/>
-        </w:trPr>
-        <w:tc>
-          <w:tcPr>
-            <w:tcW w:w="2148" w:type="dxa"/>
-            <w:tcBorders>
-              <w:top w:val="nil"/>
-              <w:left w:val="single" w:sz="8" w:space="0" w:color="C5DFB3"/>
-              <w:bottom w:val="single" w:sz="8" w:space="0" w:color="C5DFB3"/>
-              <w:right w:val="single" w:sz="8" w:space="0" w:color="C5DFB3"/>
-            </w:tcBorders>
-            <w:shd w:val="clear" w:color="auto" w:fill="auto"/>
-            <w:tcMar>
-              <w:top w:w="100" w:type="dxa"/>
-              <w:left w:w="100" w:type="dxa"/>
-              <w:bottom w:w="100" w:type="dxa"/>
-              <w:right w:w="100" w:type="dxa"/>
-            </w:tcMar>
-          </w:tcPr>
-          <w:p>
-            <w:pPr>
-              <w:ind w:left="120" w:right="320"/>
-              <w:rPr>
-                <w:b/>
-                <w:sz w:val="20"/>
-                <w:szCs w:val="20"/>
-              </w:rPr>
-            </w:pPr>
-            <w:r>
-              <w:rPr>
-                <w:b/>
-                <w:sz w:val="20"/>
-                <w:szCs w:val="20"/>
-              </w:rPr>
-              <w:t>Descripción del requerimiento:</w:t>
-            </w:r>
-          </w:p>
-        </w:tc>
-        <w:tc>
-          <w:tcPr>
-            <w:tcW w:w="6881" w:type="dxa"/>
-            <w:tcBorders>
-              <w:top w:val="nil"/>
-              <w:left w:val="nil"/>
-              <w:bottom w:val="single" w:sz="8" w:space="0" w:color="C5DFB3"/>
-              <w:right w:val="single" w:sz="8" w:space="0" w:color="C5DFB3"/>
-            </w:tcBorders>
-            <w:shd w:val="clear" w:color="auto" w:fill="auto"/>
-            <w:tcMar>
-              <w:top w:w="100" w:type="dxa"/>
-              <w:left w:w="100" w:type="dxa"/>
-              <w:bottom w:w="100" w:type="dxa"/>
-              <w:right w:w="100" w:type="dxa"/>
-            </w:tcMar>
-          </w:tcPr>
-          <w:p>
-            <w:pPr>
-              <w:spacing w:line="250" w:lineRule="auto"/>
-              <w:ind w:left="220" w:right="120"/>
-              <w:rPr>
-                <w:sz w:val="20"/>
-                <w:szCs w:val="20"/>
-              </w:rPr>
-            </w:pPr>
-            <w:r>
-              <w:rPr>
-                <w:sz w:val="20"/>
-                <w:szCs w:val="20"/>
-              </w:rPr>
-              <w:t xml:space="preserve">Para que los usuarios tengan conocimiento de todas las fechas de pago. </w:t>
-            </w:r>
-          </w:p>
-        </w:tc>
-      </w:tr>
-      <w:tr>
-        <w:trPr>
-          <w:trHeight w:val="1380"/>
-        </w:trPr>
-        <w:tc>
-          <w:tcPr>
-            <w:tcW w:w="2148" w:type="dxa"/>
-            <w:tcBorders>
-              <w:top w:val="nil"/>
-              <w:left w:val="single" w:sz="8" w:space="0" w:color="C5DFB3"/>
-              <w:bottom w:val="single" w:sz="8" w:space="0" w:color="C5DFB3"/>
-              <w:right w:val="single" w:sz="8" w:space="0" w:color="C5DFB3"/>
-            </w:tcBorders>
-            <w:shd w:val="clear" w:color="auto" w:fill="auto"/>
-            <w:tcMar>
-              <w:top w:w="100" w:type="dxa"/>
-              <w:left w:w="100" w:type="dxa"/>
-              <w:bottom w:w="100" w:type="dxa"/>
-              <w:right w:w="100" w:type="dxa"/>
-            </w:tcMar>
-          </w:tcPr>
-          <w:p>
-            <w:pPr>
-              <w:ind w:left="120" w:right="420"/>
-              <w:rPr>
-                <w:b/>
-                <w:sz w:val="20"/>
-                <w:szCs w:val="20"/>
-              </w:rPr>
-            </w:pPr>
-            <w:r>
-              <w:rPr>
-                <w:b/>
-                <w:sz w:val="20"/>
-                <w:szCs w:val="20"/>
-              </w:rPr>
-              <w:t>Requerimiento NO funcional:</w:t>
-            </w:r>
-          </w:p>
-        </w:tc>
-        <w:tc>
-          <w:tcPr>
-            <w:tcW w:w="6881" w:type="dxa"/>
-            <w:tcBorders>
-              <w:top w:val="nil"/>
-              <w:left w:val="nil"/>
-              <w:bottom w:val="single" w:sz="8" w:space="0" w:color="C5DFB3"/>
-              <w:right w:val="single" w:sz="8" w:space="0" w:color="C5DFB3"/>
-            </w:tcBorders>
-            <w:shd w:val="clear" w:color="auto" w:fill="auto"/>
-            <w:tcMar>
-              <w:top w:w="100" w:type="dxa"/>
-              <w:left w:w="100" w:type="dxa"/>
-              <w:bottom w:w="100" w:type="dxa"/>
-              <w:right w:w="100" w:type="dxa"/>
-            </w:tcMar>
-          </w:tcPr>
-          <w:p>
-            <w:pPr>
-              <w:spacing w:line="258" w:lineRule="auto"/>
-              <w:ind w:left="1300" w:hanging="360"/>
-              <w:rPr>
-                <w:sz w:val="20"/>
-                <w:szCs w:val="20"/>
-              </w:rPr>
-            </w:pPr>
-            <w:r>
-              <w:rPr>
-                <w:rFonts w:ascii="Calibri" w:eastAsia="Calibri" w:hAnsi="Calibri" w:cs="Calibri"/>
-                <w:sz w:val="20"/>
-                <w:szCs w:val="20"/>
-              </w:rPr>
-              <w:t>●</w:t>
-            </w:r>
-            <w:r>
-              <w:rPr>
-                <w:rFonts w:ascii="Times New Roman" w:eastAsia="Times New Roman" w:hAnsi="Times New Roman" w:cs="Times New Roman"/>
-                <w:sz w:val="14"/>
-                <w:szCs w:val="14"/>
-              </w:rPr>
-              <w:t xml:space="preserve">        </w:t>
-            </w:r>
-            <w:r>
-              <w:rPr>
-                <w:sz w:val="20"/>
-                <w:szCs w:val="20"/>
-              </w:rPr>
-              <w:t>RNF01</w:t>
-            </w:r>
-          </w:p>
-          <w:p>
-            <w:pPr>
-              <w:spacing w:line="254" w:lineRule="auto"/>
-              <w:ind w:left="1300" w:hanging="360"/>
-              <w:rPr>
-                <w:sz w:val="20"/>
-                <w:szCs w:val="20"/>
-              </w:rPr>
-            </w:pPr>
-            <w:r>
-              <w:rPr>
-                <w:rFonts w:ascii="Calibri" w:eastAsia="Calibri" w:hAnsi="Calibri" w:cs="Calibri"/>
-                <w:sz w:val="20"/>
-                <w:szCs w:val="20"/>
-              </w:rPr>
-              <w:t>●</w:t>
-            </w:r>
-            <w:r>
-              <w:rPr>
-                <w:rFonts w:ascii="Times New Roman" w:eastAsia="Times New Roman" w:hAnsi="Times New Roman" w:cs="Times New Roman"/>
-                <w:sz w:val="14"/>
-                <w:szCs w:val="14"/>
-              </w:rPr>
-              <w:t xml:space="preserve">        </w:t>
-            </w:r>
-            <w:r>
-              <w:rPr>
-                <w:sz w:val="20"/>
-                <w:szCs w:val="20"/>
-              </w:rPr>
-              <w:t>RNF02</w:t>
-            </w:r>
-          </w:p>
-          <w:p>
-            <w:pPr>
-              <w:spacing w:line="261" w:lineRule="auto"/>
-              <w:ind w:left="1300" w:hanging="360"/>
-              <w:rPr>
-                <w:sz w:val="20"/>
-                <w:szCs w:val="20"/>
-              </w:rPr>
-            </w:pPr>
-            <w:r>
-              <w:rPr>
-                <w:rFonts w:ascii="Calibri" w:eastAsia="Calibri" w:hAnsi="Calibri" w:cs="Calibri"/>
-                <w:sz w:val="20"/>
-                <w:szCs w:val="20"/>
-              </w:rPr>
-              <w:t>●</w:t>
-            </w:r>
-            <w:r>
-              <w:rPr>
-                <w:rFonts w:ascii="Times New Roman" w:eastAsia="Times New Roman" w:hAnsi="Times New Roman" w:cs="Times New Roman"/>
-                <w:sz w:val="14"/>
-                <w:szCs w:val="14"/>
-              </w:rPr>
-              <w:t xml:space="preserve">        </w:t>
-            </w:r>
-            <w:r>
-              <w:rPr>
-                <w:sz w:val="20"/>
-                <w:szCs w:val="20"/>
-              </w:rPr>
-              <w:t>RNF04</w:t>
-            </w:r>
-          </w:p>
-          <w:p>
-            <w:pPr>
-              <w:spacing w:line="261" w:lineRule="auto"/>
-              <w:ind w:left="1300" w:hanging="360"/>
-              <w:rPr>
-                <w:sz w:val="20"/>
-                <w:szCs w:val="20"/>
-              </w:rPr>
-            </w:pPr>
-            <w:r>
-              <w:rPr>
-                <w:rFonts w:ascii="Calibri" w:eastAsia="Calibri" w:hAnsi="Calibri" w:cs="Calibri"/>
-                <w:sz w:val="20"/>
-                <w:szCs w:val="20"/>
-              </w:rPr>
-              <w:t xml:space="preserve">●      </w:t>
-            </w:r>
-            <w:r>
-              <w:rPr>
-                <w:sz w:val="20"/>
-                <w:szCs w:val="20"/>
-              </w:rPr>
-              <w:t>RNF07</w:t>
-            </w:r>
-          </w:p>
-        </w:tc>
-      </w:tr>
-      <w:tr>
-        <w:trPr>
-          <w:trHeight w:val="900"/>
-        </w:trPr>
-        <w:tc>
-          <w:tcPr>
-            <w:tcW w:w="9029" w:type="dxa"/>
-            <w:gridSpan w:val="2"/>
-            <w:tcBorders>
-              <w:top w:val="nil"/>
-              <w:left w:val="single" w:sz="8" w:space="0" w:color="C5DFB3"/>
-              <w:bottom w:val="single" w:sz="8" w:space="0" w:color="C5DFB3"/>
-              <w:right w:val="single" w:sz="8" w:space="0" w:color="C5DFB3"/>
-            </w:tcBorders>
-            <w:shd w:val="clear" w:color="auto" w:fill="auto"/>
-            <w:tcMar>
-              <w:top w:w="100" w:type="dxa"/>
-              <w:left w:w="100" w:type="dxa"/>
-              <w:bottom w:w="100" w:type="dxa"/>
-              <w:right w:w="100" w:type="dxa"/>
-            </w:tcMar>
-          </w:tcPr>
-          <w:p>
-            <w:pPr>
-              <w:ind w:left="120"/>
-              <w:rPr>
-                <w:b/>
-                <w:sz w:val="20"/>
-                <w:szCs w:val="20"/>
-              </w:rPr>
-            </w:pPr>
-            <w:r>
-              <w:rPr>
-                <w:b/>
-                <w:sz w:val="20"/>
-                <w:szCs w:val="20"/>
-              </w:rPr>
-              <w:t>Prioridad del requerimiento:</w:t>
-            </w:r>
-          </w:p>
-          <w:p>
-            <w:pPr>
-              <w:spacing w:line="234" w:lineRule="auto"/>
-              <w:ind w:left="120"/>
-              <w:rPr>
-                <w:b/>
-                <w:sz w:val="20"/>
-                <w:szCs w:val="20"/>
-              </w:rPr>
-            </w:pPr>
-            <w:r>
-              <w:rPr>
-                <w:b/>
-                <w:sz w:val="20"/>
-                <w:szCs w:val="20"/>
-              </w:rPr>
-              <w:t>Alta</w:t>
-            </w:r>
-          </w:p>
-        </w:tc>
-      </w:tr>
-    </w:tbl>
+    <w:p>
+      <w:pPr>
+        <w:rPr>
+          <w:rFonts w:ascii="Times New Roman" w:eastAsia="Times New Roman" w:hAnsi="Times New Roman" w:cs="Times New Roman"/>
+          <w:sz w:val="23"/>
+          <w:szCs w:val="23"/>
+        </w:rPr>
+      </w:pPr>
+    </w:p>
+    <w:p>
+      <w:pPr>
+        <w:rPr>
+          <w:rFonts w:ascii="Times New Roman" w:eastAsia="Times New Roman" w:hAnsi="Times New Roman" w:cs="Times New Roman"/>
+          <w:sz w:val="23"/>
+          <w:szCs w:val="23"/>
+        </w:rPr>
+      </w:pPr>
+    </w:p>
+    <w:p>
+      <w:pPr>
+        <w:rPr>
+          <w:rFonts w:ascii="Times New Roman" w:eastAsia="Times New Roman" w:hAnsi="Times New Roman" w:cs="Times New Roman"/>
+          <w:sz w:val="23"/>
+          <w:szCs w:val="23"/>
+        </w:rPr>
+      </w:pPr>
+    </w:p>
+    <w:p>
+      <w:pPr>
+        <w:rPr>
+          <w:rFonts w:ascii="Times New Roman" w:eastAsia="Times New Roman" w:hAnsi="Times New Roman" w:cs="Times New Roman"/>
+          <w:sz w:val="23"/>
+          <w:szCs w:val="23"/>
+        </w:rPr>
+      </w:pPr>
+    </w:p>
+    <w:p>
+      <w:pPr>
+        <w:rPr>
+          <w:rFonts w:ascii="Times New Roman" w:eastAsia="Times New Roman" w:hAnsi="Times New Roman" w:cs="Times New Roman"/>
+          <w:sz w:val="23"/>
+          <w:szCs w:val="23"/>
+        </w:rPr>
+      </w:pPr>
+    </w:p>
+    <w:p>
+      <w:pPr>
+        <w:rPr>
+          <w:rFonts w:ascii="Times New Roman" w:eastAsia="Times New Roman" w:hAnsi="Times New Roman" w:cs="Times New Roman"/>
+          <w:sz w:val="23"/>
+          <w:szCs w:val="23"/>
+        </w:rPr>
+      </w:pPr>
+    </w:p>
+    <w:p>
+      <w:pPr>
+        <w:rPr>
+          <w:rFonts w:ascii="Times New Roman" w:eastAsia="Times New Roman" w:hAnsi="Times New Roman" w:cs="Times New Roman"/>
+          <w:sz w:val="23"/>
+          <w:szCs w:val="23"/>
+        </w:rPr>
+      </w:pPr>
+    </w:p>
+    <w:p>
+      <w:pPr>
+        <w:rPr>
+          <w:rFonts w:ascii="Times New Roman" w:eastAsia="Times New Roman" w:hAnsi="Times New Roman" w:cs="Times New Roman"/>
+          <w:sz w:val="23"/>
+          <w:szCs w:val="23"/>
+        </w:rPr>
+      </w:pPr>
+    </w:p>
+    <w:p>
+      <w:pPr>
+        <w:rPr>
+          <w:rFonts w:ascii="Times New Roman" w:eastAsia="Times New Roman" w:hAnsi="Times New Roman" w:cs="Times New Roman"/>
+          <w:sz w:val="23"/>
+          <w:szCs w:val="23"/>
+        </w:rPr>
+      </w:pPr>
+    </w:p>
+    <w:p>
+      <w:pPr>
+        <w:rPr>
+          <w:rFonts w:ascii="Times New Roman" w:eastAsia="Times New Roman" w:hAnsi="Times New Roman" w:cs="Times New Roman"/>
+          <w:sz w:val="23"/>
+          <w:szCs w:val="23"/>
+        </w:rPr>
+      </w:pPr>
+    </w:p>
+    <w:p>
+      <w:pPr>
+        <w:rPr>
+          <w:rFonts w:ascii="Times New Roman" w:eastAsia="Times New Roman" w:hAnsi="Times New Roman" w:cs="Times New Roman"/>
+          <w:sz w:val="23"/>
+          <w:szCs w:val="23"/>
+        </w:rPr>
+      </w:pPr>
+    </w:p>
+    <w:p>
+      <w:pPr>
+        <w:rPr>
+          <w:rFonts w:ascii="Times New Roman" w:eastAsia="Times New Roman" w:hAnsi="Times New Roman" w:cs="Times New Roman"/>
+          <w:sz w:val="23"/>
+          <w:szCs w:val="23"/>
+        </w:rPr>
+      </w:pPr>
+    </w:p>
+    <w:p>
+      <w:pPr>
+        <w:rPr>
+          <w:rFonts w:ascii="Times New Roman" w:eastAsia="Times New Roman" w:hAnsi="Times New Roman" w:cs="Times New Roman"/>
+          <w:sz w:val="23"/>
+          <w:szCs w:val="23"/>
+        </w:rPr>
+      </w:pPr>
+    </w:p>
+    <w:p>
+      <w:pPr>
+        <w:rPr>
+          <w:rFonts w:ascii="Times New Roman" w:eastAsia="Times New Roman" w:hAnsi="Times New Roman" w:cs="Times New Roman"/>
+          <w:sz w:val="23"/>
+          <w:szCs w:val="23"/>
+        </w:rPr>
+      </w:pPr>
+    </w:p>
+    <w:p>
+      <w:pPr>
+        <w:rPr>
+          <w:rFonts w:ascii="Times New Roman" w:eastAsia="Times New Roman" w:hAnsi="Times New Roman" w:cs="Times New Roman"/>
+          <w:sz w:val="23"/>
+          <w:szCs w:val="23"/>
+        </w:rPr>
+      </w:pPr>
+    </w:p>
+    <w:p>
+      <w:pPr>
+        <w:rPr>
+          <w:rFonts w:ascii="Times New Roman" w:eastAsia="Times New Roman" w:hAnsi="Times New Roman" w:cs="Times New Roman"/>
+          <w:sz w:val="23"/>
+          <w:szCs w:val="23"/>
+        </w:rPr>
+      </w:pPr>
+    </w:p>
+    <w:p>
+      <w:pPr>
+        <w:rPr>
+          <w:rFonts w:ascii="Times New Roman" w:eastAsia="Times New Roman" w:hAnsi="Times New Roman" w:cs="Times New Roman"/>
+          <w:sz w:val="23"/>
+          <w:szCs w:val="23"/>
+        </w:rPr>
+      </w:pPr>
+    </w:p>
+    <w:p>
+      <w:pPr>
+        <w:rPr>
+          <w:rFonts w:ascii="Times New Roman" w:eastAsia="Times New Roman" w:hAnsi="Times New Roman" w:cs="Times New Roman"/>
+          <w:sz w:val="23"/>
+          <w:szCs w:val="23"/>
+        </w:rPr>
+      </w:pPr>
+    </w:p>
     <w:p>
       <w:pPr>
         <w:rPr>
@@ -17510,6 +16576,7 @@
           <w:sz w:val="24"/>
           <w:szCs w:val="24"/>
         </w:rPr>
+        <w:lastRenderedPageBreak/>
         <w:t>Requerimientos No Funcionales.</w:t>
       </w:r>
     </w:p>
@@ -17648,7 +16715,7 @@
       </w:tr>
       <w:tr>
         <w:trPr>
-          <w:trHeight w:val="860"/>
+          <w:trHeight w:val="448"/>
         </w:trPr>
         <w:tc>
           <w:tcPr>
@@ -17820,7 +16887,7 @@
       </w:tr>
       <w:tr>
         <w:trPr>
-          <w:trHeight w:val="860"/>
+          <w:trHeight w:val="627"/>
         </w:trPr>
         <w:tc>
           <w:tcPr>
@@ -17916,7 +16983,7 @@
       </w:tr>
       <w:tr>
         <w:trPr>
-          <w:trHeight w:val="900"/>
+          <w:trHeight w:val="576"/>
         </w:trPr>
         <w:tc>
           <w:tcPr>
@@ -18276,7 +17343,7 @@
       </w:tr>
       <w:tr>
         <w:trPr>
-          <w:trHeight w:val="900"/>
+          <w:trHeight w:val="421"/>
         </w:trPr>
         <w:tc>
           <w:tcPr>
@@ -18370,7 +17437,7 @@
       </w:tr>
       <w:tr>
         <w:trPr>
-          <w:trHeight w:val="682"/>
+          <w:trHeight w:val="587"/>
         </w:trPr>
         <w:tc>
           <w:tcPr>
@@ -18873,113 +17940,6 @@
           <w:szCs w:val="20"/>
         </w:rPr>
       </w:pPr>
-      <w:r>
-        <w:rPr>
-          <w:rFonts w:ascii="Times New Roman" w:eastAsia="Times New Roman" w:hAnsi="Times New Roman" w:cs="Times New Roman"/>
-          <w:sz w:val="20"/>
-          <w:szCs w:val="20"/>
-        </w:rPr>
-        <w:t xml:space="preserve"> </w:t>
-      </w:r>
-    </w:p>
-    <w:p>
-      <w:pPr>
-        <w:rPr>
-          <w:rFonts w:ascii="Times New Roman" w:eastAsia="Times New Roman" w:hAnsi="Times New Roman" w:cs="Times New Roman"/>
-          <w:sz w:val="20"/>
-          <w:szCs w:val="20"/>
-        </w:rPr>
-      </w:pPr>
-    </w:p>
-    <w:p>
-      <w:pPr>
-        <w:rPr>
-          <w:rFonts w:ascii="Times New Roman" w:eastAsia="Times New Roman" w:hAnsi="Times New Roman" w:cs="Times New Roman"/>
-          <w:sz w:val="20"/>
-          <w:szCs w:val="20"/>
-        </w:rPr>
-      </w:pPr>
-    </w:p>
-    <w:p>
-      <w:pPr>
-        <w:rPr>
-          <w:rFonts w:ascii="Times New Roman" w:eastAsia="Times New Roman" w:hAnsi="Times New Roman" w:cs="Times New Roman"/>
-          <w:sz w:val="20"/>
-          <w:szCs w:val="20"/>
-        </w:rPr>
-      </w:pPr>
-    </w:p>
-    <w:p>
-      <w:pPr>
-        <w:rPr>
-          <w:rFonts w:ascii="Times New Roman" w:eastAsia="Times New Roman" w:hAnsi="Times New Roman" w:cs="Times New Roman"/>
-          <w:sz w:val="20"/>
-          <w:szCs w:val="20"/>
-        </w:rPr>
-      </w:pPr>
-    </w:p>
-    <w:p>
-      <w:pPr>
-        <w:rPr>
-          <w:rFonts w:ascii="Times New Roman" w:eastAsia="Times New Roman" w:hAnsi="Times New Roman" w:cs="Times New Roman"/>
-          <w:sz w:val="20"/>
-          <w:szCs w:val="20"/>
-        </w:rPr>
-      </w:pPr>
-    </w:p>
-    <w:p>
-      <w:pPr>
-        <w:rPr>
-          <w:rFonts w:ascii="Times New Roman" w:eastAsia="Times New Roman" w:hAnsi="Times New Roman" w:cs="Times New Roman"/>
-          <w:sz w:val="20"/>
-          <w:szCs w:val="20"/>
-        </w:rPr>
-      </w:pPr>
-    </w:p>
-    <w:p>
-      <w:pPr>
-        <w:rPr>
-          <w:rFonts w:ascii="Times New Roman" w:eastAsia="Times New Roman" w:hAnsi="Times New Roman" w:cs="Times New Roman"/>
-          <w:sz w:val="20"/>
-          <w:szCs w:val="20"/>
-        </w:rPr>
-      </w:pPr>
-    </w:p>
-    <w:p>
-      <w:pPr>
-        <w:rPr>
-          <w:rFonts w:ascii="Times New Roman" w:eastAsia="Times New Roman" w:hAnsi="Times New Roman" w:cs="Times New Roman"/>
-          <w:sz w:val="20"/>
-          <w:szCs w:val="20"/>
-        </w:rPr>
-      </w:pPr>
-    </w:p>
-    <w:p>
-      <w:pPr>
-        <w:rPr>
-          <w:rFonts w:ascii="Times New Roman" w:eastAsia="Times New Roman" w:hAnsi="Times New Roman" w:cs="Times New Roman"/>
-          <w:sz w:val="20"/>
-          <w:szCs w:val="20"/>
-        </w:rPr>
-      </w:pPr>
-    </w:p>
-    <w:p>
-      <w:pPr>
-        <w:rPr>
-          <w:rFonts w:ascii="Times New Roman" w:eastAsia="Times New Roman" w:hAnsi="Times New Roman" w:cs="Times New Roman"/>
-          <w:sz w:val="20"/>
-          <w:szCs w:val="20"/>
-        </w:rPr>
-      </w:pPr>
-    </w:p>
-    <w:p>
-      <w:pPr>
-        <w:rPr>
-          <w:rFonts w:ascii="Times New Roman" w:eastAsia="Times New Roman" w:hAnsi="Times New Roman" w:cs="Times New Roman"/>
-          <w:sz w:val="20"/>
-          <w:szCs w:val="20"/>
-        </w:rPr>
-      </w:pPr>
     </w:p>
     <w:p>
       <w:pPr>
@@ -19007,8 +17967,8 @@
         <w:tblLook w:val="0600" w:firstRow="0" w:lastRow="0" w:firstColumn="0" w:lastColumn="0" w:noHBand="1" w:noVBand="1"/>
       </w:tblPr>
       <w:tblGrid>
-        <w:gridCol w:w="2148"/>
-        <w:gridCol w:w="6882"/>
+        <w:gridCol w:w="2300"/>
+        <w:gridCol w:w="6730"/>
       </w:tblGrid>
       <w:tr>
         <w:trPr>
@@ -19016,7 +17976,7 @@
         </w:trPr>
         <w:tc>
           <w:tcPr>
-            <w:tcW w:w="2148" w:type="dxa"/>
+            <w:tcW w:w="2300" w:type="dxa"/>
             <w:tcBorders>
               <w:top w:val="single" w:sz="8" w:space="0" w:color="B4C5E7"/>
               <w:left w:val="single" w:sz="8" w:space="0" w:color="B4C5E7"/>
@@ -19047,14 +18007,13 @@
                 <w:sz w:val="20"/>
                 <w:szCs w:val="20"/>
               </w:rPr>
-              <w:lastRenderedPageBreak/>
               <w:t>Identificación del requerimiento:</w:t>
             </w:r>
           </w:p>
         </w:tc>
         <w:tc>
           <w:tcPr>
-            <w:tcW w:w="6881" w:type="dxa"/>
+            <w:tcW w:w="6730" w:type="dxa"/>
             <w:tcBorders>
               <w:top w:val="single" w:sz="8" w:space="0" w:color="B4C5E7"/>
               <w:left w:val="nil"/>
@@ -19095,7 +18054,7 @@
         </w:trPr>
         <w:tc>
           <w:tcPr>
-            <w:tcW w:w="2148" w:type="dxa"/>
+            <w:tcW w:w="2300" w:type="dxa"/>
             <w:tcBorders>
               <w:top w:val="nil"/>
               <w:left w:val="single" w:sz="8" w:space="0" w:color="B4C5E7"/>
@@ -19132,7 +18091,7 @@
         </w:tc>
         <w:tc>
           <w:tcPr>
-            <w:tcW w:w="6881" w:type="dxa"/>
+            <w:tcW w:w="6730" w:type="dxa"/>
             <w:tcBorders>
               <w:top w:val="nil"/>
               <w:left w:val="nil"/>
@@ -19171,7 +18130,7 @@
         </w:trPr>
         <w:tc>
           <w:tcPr>
-            <w:tcW w:w="2148" w:type="dxa"/>
+            <w:tcW w:w="2300" w:type="dxa"/>
             <w:tcBorders>
               <w:top w:val="nil"/>
               <w:left w:val="single" w:sz="8" w:space="0" w:color="B4C5E7"/>
@@ -19208,7 +18167,7 @@
         </w:tc>
         <w:tc>
           <w:tcPr>
-            <w:tcW w:w="6881" w:type="dxa"/>
+            <w:tcW w:w="6730" w:type="dxa"/>
             <w:tcBorders>
               <w:top w:val="nil"/>
               <w:left w:val="nil"/>
@@ -19244,11 +18203,11 @@
       </w:tr>
       <w:tr>
         <w:trPr>
-          <w:trHeight w:val="880"/>
+          <w:trHeight w:val="450"/>
         </w:trPr>
         <w:tc>
           <w:tcPr>
-            <w:tcW w:w="2148" w:type="dxa"/>
+            <w:tcW w:w="2300" w:type="dxa"/>
             <w:tcBorders>
               <w:top w:val="nil"/>
               <w:left w:val="single" w:sz="8" w:space="0" w:color="B4C5E7"/>
@@ -19284,7 +18243,7 @@
         </w:tc>
         <w:tc>
           <w:tcPr>
-            <w:tcW w:w="6881" w:type="dxa"/>
+            <w:tcW w:w="6730" w:type="dxa"/>
             <w:tcBorders>
               <w:top w:val="nil"/>
               <w:left w:val="nil"/>
@@ -19319,11 +18278,11 @@
       </w:tr>
       <w:tr>
         <w:trPr>
-          <w:trHeight w:val="900"/>
+          <w:trHeight w:val="432"/>
         </w:trPr>
         <w:tc>
           <w:tcPr>
-            <w:tcW w:w="9029" w:type="dxa"/>
+            <w:tcW w:w="9030" w:type="dxa"/>
             <w:gridSpan w:val="2"/>
             <w:tcBorders>
               <w:top w:val="nil"/>
@@ -19397,8 +18356,8 @@
         <w:tblLook w:val="0600" w:firstRow="0" w:lastRow="0" w:firstColumn="0" w:lastColumn="0" w:noHBand="1" w:noVBand="1"/>
       </w:tblPr>
       <w:tblGrid>
-        <w:gridCol w:w="2148"/>
-        <w:gridCol w:w="6882"/>
+        <w:gridCol w:w="2300"/>
+        <w:gridCol w:w="6730"/>
       </w:tblGrid>
       <w:tr>
         <w:trPr>
@@ -19406,7 +18365,7 @@
         </w:trPr>
         <w:tc>
           <w:tcPr>
-            <w:tcW w:w="2148" w:type="dxa"/>
+            <w:tcW w:w="2300" w:type="dxa"/>
             <w:tcBorders>
               <w:top w:val="single" w:sz="8" w:space="0" w:color="B4C5E7"/>
               <w:left w:val="single" w:sz="8" w:space="0" w:color="B4C5E7"/>
@@ -19443,7 +18402,7 @@
         </w:tc>
         <w:tc>
           <w:tcPr>
-            <w:tcW w:w="6881" w:type="dxa"/>
+            <w:tcW w:w="6730" w:type="dxa"/>
             <w:tcBorders>
               <w:top w:val="single" w:sz="8" w:space="0" w:color="B4C5E7"/>
               <w:left w:val="nil"/>
@@ -19484,7 +18443,7 @@
         </w:trPr>
         <w:tc>
           <w:tcPr>
-            <w:tcW w:w="2148" w:type="dxa"/>
+            <w:tcW w:w="2300" w:type="dxa"/>
             <w:tcBorders>
               <w:top w:val="nil"/>
               <w:left w:val="single" w:sz="8" w:space="0" w:color="B4C5E7"/>
@@ -19521,7 +18480,7 @@
         </w:tc>
         <w:tc>
           <w:tcPr>
-            <w:tcW w:w="6881" w:type="dxa"/>
+            <w:tcW w:w="6730" w:type="dxa"/>
             <w:tcBorders>
               <w:top w:val="nil"/>
               <w:left w:val="nil"/>
@@ -19560,7 +18519,7 @@
         </w:trPr>
         <w:tc>
           <w:tcPr>
-            <w:tcW w:w="2148" w:type="dxa"/>
+            <w:tcW w:w="2300" w:type="dxa"/>
             <w:tcBorders>
               <w:top w:val="nil"/>
               <w:left w:val="single" w:sz="8" w:space="0" w:color="B4C5E7"/>
@@ -19597,7 +18556,7 @@
         </w:tc>
         <w:tc>
           <w:tcPr>
-            <w:tcW w:w="6881" w:type="dxa"/>
+            <w:tcW w:w="6730" w:type="dxa"/>
             <w:tcBorders>
               <w:top w:val="nil"/>
               <w:left w:val="nil"/>
@@ -19637,7 +18596,7 @@
         </w:trPr>
         <w:tc>
           <w:tcPr>
-            <w:tcW w:w="2148" w:type="dxa"/>
+            <w:tcW w:w="2300" w:type="dxa"/>
             <w:tcBorders>
               <w:top w:val="nil"/>
               <w:left w:val="single" w:sz="8" w:space="0" w:color="B4C5E7"/>
@@ -19673,7 +18632,7 @@
         </w:tc>
         <w:tc>
           <w:tcPr>
-            <w:tcW w:w="6881" w:type="dxa"/>
+            <w:tcW w:w="6730" w:type="dxa"/>
             <w:tcBorders>
               <w:top w:val="nil"/>
               <w:left w:val="nil"/>
@@ -19743,11 +18702,11 @@
       </w:tr>
       <w:tr>
         <w:trPr>
-          <w:trHeight w:val="900"/>
+          <w:trHeight w:val="373"/>
         </w:trPr>
         <w:tc>
           <w:tcPr>
-            <w:tcW w:w="9029" w:type="dxa"/>
+            <w:tcW w:w="9030" w:type="dxa"/>
             <w:gridSpan w:val="2"/>
             <w:tcBorders>
               <w:top w:val="nil"/>
@@ -19803,16 +18762,6 @@
         </w:tc>
       </w:tr>
     </w:tbl>
-    <w:p/>
-    <w:p/>
-    <w:p/>
-    <w:p/>
-    <w:p/>
-    <w:p/>
-    <w:p/>
-    <w:p/>
-    <w:p/>
-    <w:p/>
     <w:p/>
     <w:tbl>
       <w:tblPr>
@@ -19870,7 +18819,6 @@
                 <w:sz w:val="20"/>
                 <w:szCs w:val="20"/>
               </w:rPr>
-              <w:lastRenderedPageBreak/>
               <w:t>Identificación del</w:t>
             </w:r>
           </w:p>
@@ -19933,7 +18881,7 @@
       </w:tr>
       <w:tr>
         <w:trPr>
-          <w:trHeight w:val="860"/>
+          <w:trHeight w:val="444"/>
         </w:trPr>
         <w:tc>
           <w:tcPr>
@@ -20317,6 +19265,7 @@
                 <w:sz w:val="20"/>
                 <w:szCs w:val="20"/>
               </w:rPr>
+              <w:lastRenderedPageBreak/>
               <w:t>Identificación del</w:t>
             </w:r>
           </w:p>
@@ -20699,14 +19648,6 @@
         </w:tc>
       </w:tr>
     </w:tbl>
-    <w:p/>
-    <w:p/>
-    <w:p/>
-    <w:p/>
-    <w:p/>
-    <w:p/>
-    <w:p/>
-    <w:p/>
     <w:p/>
     <w:p/>
     <w:tbl>
@@ -20765,7 +19706,6 @@
                 <w:sz w:val="20"/>
                 <w:szCs w:val="20"/>
               </w:rPr>
-              <w:lastRenderedPageBreak/>
               <w:t>Identificación del</w:t>
             </w:r>
           </w:p>
@@ -21148,6 +20088,12 @@
         </w:tc>
       </w:tr>
     </w:tbl>
+    <w:p/>
+    <w:p/>
+    <w:p/>
+    <w:p/>
+    <w:p/>
+    <w:p/>
     <w:p/>
     <w:p/>
     <w:tbl>
@@ -21206,6 +20152,7 @@
                 <w:sz w:val="20"/>
                 <w:szCs w:val="20"/>
               </w:rPr>
+              <w:lastRenderedPageBreak/>
               <w:t>Identificación del</w:t>
             </w:r>
           </w:p>

</xml_diff>